<commit_message>
solution for Question-02 added, also modified Question-01 solution
</commit_message>
<xml_diff>
--- a/Question-01/designPS11Q1_2022MT12211.docx
+++ b/Question-01/designPS11Q1_2022MT12211.docx
@@ -87,120 +87,38 @@
           <w:lang w:val="en-US"/>
         </w:rPr>
       </w:pPr>
-      <w:r>
-        <w:rPr>
-          <w:rFonts w:cstheme="minorHAnsi"/>
-          <w:sz w:val="22"/>
-          <w:szCs w:val="22"/>
-          <w:lang w:val="en-US"/>
-        </w:rPr>
-        <w:fldChar w:fldCharType="begin"/>
-      </w:r>
-      <w:r>
-        <w:rPr>
-          <w:rFonts w:cstheme="minorHAnsi"/>
-          <w:sz w:val="22"/>
-          <w:szCs w:val="22"/>
-          <w:lang w:val="en-US"/>
-        </w:rPr>
-        <w:instrText xml:space="preserve"> HYPERLINK "https://github.com/sourav977/DSA-assignment" </w:instrText>
-      </w:r>
-      <w:r>
-        <w:rPr>
-          <w:rFonts w:cstheme="minorHAnsi"/>
-          <w:sz w:val="22"/>
-          <w:szCs w:val="22"/>
-          <w:lang w:val="en-US"/>
-        </w:rPr>
-      </w:r>
-      <w:r>
-        <w:rPr>
-          <w:rFonts w:cstheme="minorHAnsi"/>
-          <w:sz w:val="22"/>
-          <w:szCs w:val="22"/>
-          <w:lang w:val="en-US"/>
-        </w:rPr>
-        <w:fldChar w:fldCharType="separate"/>
-      </w:r>
-      <w:r>
-        <w:rPr>
-          <w:rStyle w:val="Hyperlink"/>
-          <w:rFonts w:cstheme="minorHAnsi"/>
-          <w:sz w:val="22"/>
-          <w:szCs w:val="22"/>
-          <w:lang w:val="en-US"/>
-        </w:rPr>
-        <w:t>Assignme</w:t>
-      </w:r>
-      <w:r>
-        <w:rPr>
-          <w:rStyle w:val="Hyperlink"/>
-          <w:rFonts w:cstheme="minorHAnsi"/>
-          <w:sz w:val="22"/>
-          <w:szCs w:val="22"/>
-          <w:lang w:val="en-US"/>
-        </w:rPr>
-        <w:t>n</w:t>
-      </w:r>
-      <w:r>
-        <w:rPr>
-          <w:rStyle w:val="Hyperlink"/>
-          <w:rFonts w:cstheme="minorHAnsi"/>
-          <w:sz w:val="22"/>
-          <w:szCs w:val="22"/>
-          <w:lang w:val="en-US"/>
-        </w:rPr>
-        <w:t xml:space="preserve">t </w:t>
-      </w:r>
-      <w:r>
-        <w:rPr>
-          <w:rStyle w:val="Hyperlink"/>
-          <w:rFonts w:cstheme="minorHAnsi"/>
-          <w:sz w:val="22"/>
-          <w:szCs w:val="22"/>
-          <w:lang w:val="en-US"/>
-        </w:rPr>
-        <w:t>Gi</w:t>
-      </w:r>
-      <w:r>
-        <w:rPr>
-          <w:rStyle w:val="Hyperlink"/>
-          <w:rFonts w:cstheme="minorHAnsi"/>
-          <w:sz w:val="22"/>
-          <w:szCs w:val="22"/>
-          <w:lang w:val="en-US"/>
-        </w:rPr>
-        <w:t>t</w:t>
-      </w:r>
-      <w:r>
-        <w:rPr>
-          <w:rStyle w:val="Hyperlink"/>
-          <w:rFonts w:cstheme="minorHAnsi"/>
-          <w:sz w:val="22"/>
-          <w:szCs w:val="22"/>
-          <w:lang w:val="en-US"/>
-        </w:rPr>
-        <w:t>Hub</w:t>
-      </w:r>
-      <w:r>
-        <w:rPr>
-          <w:rStyle w:val="Hyperlink"/>
-          <w:rFonts w:cstheme="minorHAnsi"/>
-          <w:sz w:val="22"/>
-          <w:szCs w:val="22"/>
-          <w:lang w:val="en-US"/>
-        </w:rPr>
-        <w:t xml:space="preserve"> Link</w:t>
-      </w:r>
-      <w:r>
-        <w:rPr>
-          <w:rFonts w:cstheme="minorHAnsi"/>
-          <w:sz w:val="22"/>
-          <w:szCs w:val="22"/>
-          <w:lang w:val="en-US"/>
-        </w:rPr>
-        <w:fldChar w:fldCharType="end"/>
-      </w:r>
+      <w:hyperlink r:id="rId5" w:history="1">
+        <w:r>
+          <w:rPr>
+            <w:rStyle w:val="Hyperlink"/>
+            <w:rFonts w:cstheme="minorHAnsi"/>
+            <w:sz w:val="22"/>
+            <w:szCs w:val="22"/>
+            <w:lang w:val="en-US"/>
+          </w:rPr>
+          <w:t xml:space="preserve">Assignment </w:t>
+        </w:r>
+        <w:r>
+          <w:rPr>
+            <w:rStyle w:val="Hyperlink"/>
+            <w:rFonts w:cstheme="minorHAnsi"/>
+            <w:sz w:val="22"/>
+            <w:szCs w:val="22"/>
+            <w:lang w:val="en-US"/>
+          </w:rPr>
+          <w:t>GitHub</w:t>
+        </w:r>
+        <w:r>
+          <w:rPr>
+            <w:rStyle w:val="Hyperlink"/>
+            <w:rFonts w:cstheme="minorHAnsi"/>
+            <w:sz w:val="22"/>
+            <w:szCs w:val="22"/>
+            <w:lang w:val="en-US"/>
+          </w:rPr>
+          <w:t xml:space="preserve"> Link</w:t>
+        </w:r>
+      </w:hyperlink>
     </w:p>
     <w:p>
       <w:pPr>
@@ -328,36 +246,10 @@
           <w:szCs w:val="22"/>
           <w:lang w:val="en-GB"/>
         </w:rPr>
-        <w:t xml:space="preserve">is created to </w:t>
-      </w:r>
-      <w:r>
-        <w:rPr>
-          <w:rFonts w:cstheme="minorHAnsi"/>
-          <w:sz w:val="22"/>
-          <w:szCs w:val="22"/>
-          <w:lang w:val="en-GB"/>
-        </w:rPr>
-        <w:t>Overwrit</w:t>
-      </w:r>
-      <w:r>
-        <w:rPr>
-          <w:rFonts w:cstheme="minorHAnsi"/>
-          <w:sz w:val="22"/>
-          <w:szCs w:val="22"/>
-          <w:lang w:val="en-GB"/>
-        </w:rPr>
-        <w:t>e</w:t>
-      </w:r>
-      <w:r>
-        <w:rPr>
-          <w:rFonts w:cstheme="minorHAnsi"/>
-          <w:sz w:val="22"/>
-          <w:szCs w:val="22"/>
-          <w:lang w:val="en-GB"/>
-        </w:rPr>
-        <w:t xml:space="preserve"> </w:t>
+        <w:t xml:space="preserve">is created to Overwrite </w:t>
       </w:r>
       <w:proofErr w:type="spellStart"/>
+      <w:proofErr w:type="gramStart"/>
       <w:r>
         <w:rPr>
           <w:rFonts w:cstheme="minorHAnsi"/>
@@ -375,7 +267,17 @@
           <w:szCs w:val="22"/>
           <w:lang w:val="en-GB"/>
         </w:rPr>
-        <w:t>() to store multiple values for same Key</w:t>
+        <w:t>(</w:t>
+      </w:r>
+      <w:proofErr w:type="gramEnd"/>
+      <w:r>
+        <w:rPr>
+          <w:rFonts w:cstheme="minorHAnsi"/>
+          <w:sz w:val="22"/>
+          <w:szCs w:val="22"/>
+          <w:lang w:val="en-GB"/>
+        </w:rPr>
+        <w:t>) to store multiple values for same Key</w:t>
       </w:r>
     </w:p>
     <w:p>
@@ -419,7 +321,27 @@
           <w:szCs w:val="22"/>
           <w:lang w:val="en-GB"/>
         </w:rPr>
-        <w:t>is Employee class which stores Employee attributes id, name and designation</w:t>
+        <w:t xml:space="preserve">is Employee class which stores Employee attributes id, </w:t>
+      </w:r>
+      <w:proofErr w:type="gramStart"/>
+      <w:r>
+        <w:rPr>
+          <w:rFonts w:cstheme="minorHAnsi"/>
+          <w:sz w:val="22"/>
+          <w:szCs w:val="22"/>
+          <w:lang w:val="en-GB"/>
+        </w:rPr>
+        <w:t>name</w:t>
+      </w:r>
+      <w:proofErr w:type="gramEnd"/>
+      <w:r>
+        <w:rPr>
+          <w:rFonts w:cstheme="minorHAnsi"/>
+          <w:sz w:val="22"/>
+          <w:szCs w:val="22"/>
+          <w:lang w:val="en-GB"/>
+        </w:rPr>
+        <w:t xml:space="preserve"> and designation</w:t>
       </w:r>
     </w:p>
     <w:p>
@@ -445,8 +367,21 @@
           <w:szCs w:val="22"/>
           <w:lang w:val="en-GB"/>
         </w:rPr>
-        <w:t>employees = [ ]</w:t>
-      </w:r>
+        <w:t xml:space="preserve">employees = </w:t>
+      </w:r>
+      <w:proofErr w:type="gramStart"/>
+      <w:r>
+        <w:rPr>
+          <w:rFonts w:cstheme="minorHAnsi"/>
+          <w:b/>
+          <w:bCs/>
+          <w:sz w:val="22"/>
+          <w:szCs w:val="22"/>
+          <w:lang w:val="en-GB"/>
+        </w:rPr>
+        <w:t>[ ]</w:t>
+      </w:r>
+      <w:proofErr w:type="gramEnd"/>
       <w:r>
         <w:rPr>
           <w:rFonts w:cstheme="minorHAnsi"/>
@@ -483,7 +418,29 @@
           <w:szCs w:val="22"/>
           <w:lang w:val="en-GB"/>
         </w:rPr>
-        <w:t>PS11Q1.txt</w:t>
+        <w:t>input</w:t>
+      </w:r>
+      <w:r>
+        <w:rPr>
+          <w:rFonts w:cstheme="minorHAnsi"/>
+          <w:b/>
+          <w:bCs/>
+          <w:sz w:val="22"/>
+          <w:szCs w:val="22"/>
+          <w:lang w:val="en-GB"/>
+        </w:rPr>
+        <w:t>P</w:t>
+      </w:r>
+      <w:r>
+        <w:rPr>
+          <w:rFonts w:cstheme="minorHAnsi"/>
+          <w:b/>
+          <w:bCs/>
+          <w:sz w:val="22"/>
+          <w:szCs w:val="22"/>
+          <w:lang w:val="en-GB"/>
+        </w:rPr>
+        <w:t>S11Q1.txt</w:t>
       </w:r>
       <w:r>
         <w:rPr>
@@ -518,16 +475,29 @@
         </w:rPr>
         <w:t xml:space="preserve">method </w:t>
       </w:r>
-      <w:r>
-        <w:rPr>
-          <w:rFonts w:cstheme="minorHAnsi"/>
-          <w:b/>
-          <w:bCs/>
-          <w:sz w:val="22"/>
-          <w:szCs w:val="22"/>
-          <w:lang w:val="en-GB"/>
-        </w:rPr>
-        <w:t>insert()</w:t>
+      <w:proofErr w:type="gramStart"/>
+      <w:r>
+        <w:rPr>
+          <w:rFonts w:cstheme="minorHAnsi"/>
+          <w:b/>
+          <w:bCs/>
+          <w:sz w:val="22"/>
+          <w:szCs w:val="22"/>
+          <w:lang w:val="en-GB"/>
+        </w:rPr>
+        <w:t>insert(</w:t>
+      </w:r>
+      <w:proofErr w:type="gramEnd"/>
+      <w:r>
+        <w:rPr>
+          <w:rFonts w:cstheme="minorHAnsi"/>
+          <w:b/>
+          <w:bCs/>
+          <w:sz w:val="22"/>
+          <w:szCs w:val="22"/>
+          <w:lang w:val="en-GB"/>
+        </w:rPr>
+        <w:t>)</w:t>
       </w:r>
       <w:r>
         <w:rPr>
@@ -563,6 +533,7 @@
         <w:t xml:space="preserve">method </w:t>
       </w:r>
       <w:proofErr w:type="spellStart"/>
+      <w:proofErr w:type="gramStart"/>
       <w:r>
         <w:rPr>
           <w:rFonts w:cstheme="minorHAnsi"/>
@@ -584,7 +555,19 @@
           <w:szCs w:val="22"/>
           <w:lang w:val="en-GB"/>
         </w:rPr>
-        <w:t>()</w:t>
+        <w:t>(</w:t>
+      </w:r>
+      <w:proofErr w:type="gramEnd"/>
+      <w:r>
+        <w:rPr>
+          <w:rFonts w:cstheme="minorHAnsi"/>
+          <w:b/>
+          <w:bCs/>
+          <w:sz w:val="22"/>
+          <w:szCs w:val="22"/>
+          <w:lang w:val="en-GB"/>
+        </w:rPr>
+        <w:t>)</w:t>
       </w:r>
       <w:r>
         <w:rPr>
@@ -651,6 +634,7 @@
         </w:rPr>
       </w:pPr>
       <w:proofErr w:type="spellStart"/>
+      <w:proofErr w:type="gramStart"/>
       <w:r>
         <w:rPr>
           <w:rFonts w:cstheme="minorHAnsi"/>
@@ -672,25 +656,28 @@
           <w:szCs w:val="22"/>
           <w:lang w:val="en-GB"/>
         </w:rPr>
-        <w:t>[ ]</w:t>
-      </w:r>
-      <w:r>
-        <w:rPr>
-          <w:rFonts w:cstheme="minorHAnsi"/>
-          <w:sz w:val="22"/>
-          <w:szCs w:val="22"/>
-          <w:lang w:val="en-GB"/>
-        </w:rPr>
-        <w:t xml:space="preserve"> List </w:t>
-      </w:r>
-      <w:r>
-        <w:rPr>
-          <w:rFonts w:cstheme="minorHAnsi"/>
-          <w:sz w:val="22"/>
-          <w:szCs w:val="22"/>
-          <w:lang w:val="en-GB"/>
-        </w:rPr>
-        <w:t xml:space="preserve">we will use </w:t>
+        <w:t>[</w:t>
+      </w:r>
+      <w:proofErr w:type="gramEnd"/>
+      <w:r>
+        <w:rPr>
+          <w:rFonts w:cstheme="minorHAnsi"/>
+          <w:b/>
+          <w:bCs/>
+          <w:sz w:val="22"/>
+          <w:szCs w:val="22"/>
+          <w:lang w:val="en-GB"/>
+        </w:rPr>
+        <w:t xml:space="preserve"> ]</w:t>
+      </w:r>
+      <w:r>
+        <w:rPr>
+          <w:rFonts w:cstheme="minorHAnsi"/>
+          <w:sz w:val="22"/>
+          <w:szCs w:val="22"/>
+          <w:lang w:val="en-GB"/>
+        </w:rPr>
+        <w:t xml:space="preserve"> List we will use </w:t>
       </w:r>
       <w:r>
         <w:rPr>
@@ -766,20 +753,40 @@
       <w:r>
         <w:rPr>
           <w:rFonts w:cstheme="minorHAnsi"/>
-          <w:sz w:val="22"/>
-          <w:szCs w:val="22"/>
-          <w:lang w:val="en-GB"/>
-        </w:rPr>
-        <w:t>promptsPS11Q1</w:t>
-      </w:r>
-      <w:r>
-        <w:rPr>
-          <w:rFonts w:cstheme="minorHAnsi"/>
-          <w:sz w:val="22"/>
-          <w:szCs w:val="22"/>
-          <w:lang w:val="en-GB"/>
-        </w:rPr>
-        <w:t xml:space="preserve">.txt file used to read elements and search employee by ID, name and designation and write the final result into </w:t>
+          <w:b/>
+          <w:bCs/>
+          <w:sz w:val="22"/>
+          <w:szCs w:val="22"/>
+          <w:lang w:val="en-GB"/>
+        </w:rPr>
+        <w:t>promptsPS11Q1.txt</w:t>
+      </w:r>
+      <w:r>
+        <w:rPr>
+          <w:rFonts w:cstheme="minorHAnsi"/>
+          <w:sz w:val="22"/>
+          <w:szCs w:val="22"/>
+          <w:lang w:val="en-GB"/>
+        </w:rPr>
+        <w:t xml:space="preserve"> file used to read elements and search employee by ID, name and designation and write </w:t>
+      </w:r>
+      <w:r>
+        <w:rPr>
+          <w:rFonts w:cstheme="minorHAnsi"/>
+          <w:sz w:val="22"/>
+          <w:szCs w:val="22"/>
+          <w:lang w:val="en-GB"/>
+        </w:rPr>
+        <w:t>the result</w:t>
+      </w:r>
+      <w:r>
+        <w:rPr>
+          <w:rFonts w:cstheme="minorHAnsi"/>
+          <w:sz w:val="22"/>
+          <w:szCs w:val="22"/>
+          <w:lang w:val="en-GB"/>
+        </w:rPr>
+        <w:t xml:space="preserve"> into </w:t>
       </w:r>
       <w:r>
         <w:rPr>
@@ -826,6 +833,7 @@
         <w:t xml:space="preserve">method </w:t>
       </w:r>
       <w:proofErr w:type="spellStart"/>
+      <w:proofErr w:type="gramStart"/>
       <w:r>
         <w:rPr>
           <w:rFonts w:cstheme="minorHAnsi"/>
@@ -847,7 +855,19 @@
           <w:szCs w:val="22"/>
           <w:lang w:val="en-GB"/>
         </w:rPr>
-        <w:t>()</w:t>
+        <w:t>(</w:t>
+      </w:r>
+      <w:proofErr w:type="gramEnd"/>
+      <w:r>
+        <w:rPr>
+          <w:rFonts w:cstheme="minorHAnsi"/>
+          <w:b/>
+          <w:bCs/>
+          <w:sz w:val="22"/>
+          <w:szCs w:val="22"/>
+          <w:lang w:val="en-GB"/>
+        </w:rPr>
+        <w:t>)</w:t>
       </w:r>
       <w:r>
         <w:rPr>
@@ -900,8 +920,21 @@
           <w:szCs w:val="22"/>
           <w:lang w:val="en-GB"/>
         </w:rPr>
-        <w:t xml:space="preserve"> = { }</w:t>
-      </w:r>
+        <w:t xml:space="preserve"> = </w:t>
+      </w:r>
+      <w:proofErr w:type="gramStart"/>
+      <w:r>
+        <w:rPr>
+          <w:rFonts w:cstheme="minorHAnsi"/>
+          <w:b/>
+          <w:bCs/>
+          <w:sz w:val="22"/>
+          <w:szCs w:val="22"/>
+          <w:lang w:val="en-GB"/>
+        </w:rPr>
+        <w:t>{ }</w:t>
+      </w:r>
+      <w:proofErr w:type="gramEnd"/>
       <w:r>
         <w:rPr>
           <w:rFonts w:cstheme="minorHAnsi"/>
@@ -954,6 +987,7 @@
         <w:t xml:space="preserve">method </w:t>
       </w:r>
       <w:proofErr w:type="spellStart"/>
+      <w:proofErr w:type="gramStart"/>
       <w:r>
         <w:rPr>
           <w:rFonts w:cstheme="minorHAnsi"/>
@@ -975,7 +1009,19 @@
           <w:szCs w:val="22"/>
           <w:lang w:val="en-GB"/>
         </w:rPr>
-        <w:t>()</w:t>
+        <w:t>(</w:t>
+      </w:r>
+      <w:proofErr w:type="gramEnd"/>
+      <w:r>
+        <w:rPr>
+          <w:rFonts w:cstheme="minorHAnsi"/>
+          <w:b/>
+          <w:bCs/>
+          <w:sz w:val="22"/>
+          <w:szCs w:val="22"/>
+          <w:lang w:val="en-GB"/>
+        </w:rPr>
+        <w:t>)</w:t>
       </w:r>
       <w:r>
         <w:rPr>
@@ -1022,6 +1068,7 @@
         <w:t xml:space="preserve"> = </w:t>
       </w:r>
       <w:proofErr w:type="spellStart"/>
+      <w:proofErr w:type="gramStart"/>
       <w:r>
         <w:rPr>
           <w:rFonts w:cstheme="minorHAnsi"/>
@@ -1043,7 +1090,19 @@
           <w:szCs w:val="22"/>
           <w:lang w:val="en-GB"/>
         </w:rPr>
-        <w:t>()</w:t>
+        <w:t>(</w:t>
+      </w:r>
+      <w:proofErr w:type="gramEnd"/>
+      <w:r>
+        <w:rPr>
+          <w:rFonts w:cstheme="minorHAnsi"/>
+          <w:b/>
+          <w:bCs/>
+          <w:sz w:val="22"/>
+          <w:szCs w:val="22"/>
+          <w:lang w:val="en-GB"/>
+        </w:rPr>
+        <w:t>)</w:t>
       </w:r>
       <w:r>
         <w:rPr>
@@ -1195,7 +1254,27 @@
           <w:szCs w:val="22"/>
           <w:lang w:val="en-GB"/>
         </w:rPr>
-        <w:t xml:space="preserve">File promptsPS11Q1.txt contains the </w:t>
+        <w:t xml:space="preserve">File </w:t>
+      </w:r>
+      <w:r>
+        <w:rPr>
+          <w:rFonts w:cstheme="minorHAnsi"/>
+          <w:b/>
+          <w:bCs/>
+          <w:sz w:val="22"/>
+          <w:szCs w:val="22"/>
+          <w:lang w:val="en-GB"/>
+        </w:rPr>
+        <w:t>promptsPS11Q1.txt</w:t>
+      </w:r>
+      <w:r>
+        <w:rPr>
+          <w:rFonts w:cstheme="minorHAnsi"/>
+          <w:sz w:val="22"/>
+          <w:szCs w:val="22"/>
+          <w:lang w:val="en-GB"/>
+        </w:rPr>
+        <w:t xml:space="preserve"> contains the </w:t>
       </w:r>
       <w:r>
         <w:rPr>
@@ -1328,16 +1407,29 @@
         </w:rPr>
         <w:t xml:space="preserve">For </w:t>
       </w:r>
-      <w:r>
-        <w:rPr>
-          <w:rFonts w:cstheme="minorHAnsi"/>
-          <w:b/>
-          <w:bCs/>
-          <w:sz w:val="22"/>
-          <w:szCs w:val="22"/>
-          <w:lang w:val="en-GB"/>
-        </w:rPr>
-        <w:t>Insert()</w:t>
+      <w:proofErr w:type="gramStart"/>
+      <w:r>
+        <w:rPr>
+          <w:rFonts w:cstheme="minorHAnsi"/>
+          <w:b/>
+          <w:bCs/>
+          <w:sz w:val="22"/>
+          <w:szCs w:val="22"/>
+          <w:lang w:val="en-GB"/>
+        </w:rPr>
+        <w:t>Insert(</w:t>
+      </w:r>
+      <w:proofErr w:type="gramEnd"/>
+      <w:r>
+        <w:rPr>
+          <w:rFonts w:cstheme="minorHAnsi"/>
+          <w:b/>
+          <w:bCs/>
+          <w:sz w:val="22"/>
+          <w:szCs w:val="22"/>
+          <w:lang w:val="en-GB"/>
+        </w:rPr>
+        <w:t>)</w:t>
       </w:r>
       <w:r>
         <w:rPr>
@@ -1375,16 +1467,27 @@
           <w:szCs w:val="22"/>
           <w:lang w:val="en-GB"/>
         </w:rPr>
-        <w:t>For inserting element , we have to traverse all elements. Therefore, insertion in binary tree has worst case complexity of O(n)</w:t>
-      </w:r>
-      <w:r>
-        <w:rPr>
-          <w:rFonts w:cstheme="minorHAnsi"/>
-          <w:sz w:val="22"/>
-          <w:szCs w:val="22"/>
-          <w:lang w:val="en-GB"/>
-        </w:rPr>
-        <w:t xml:space="preserve">, </w:t>
+        <w:t xml:space="preserve">For inserting </w:t>
+      </w:r>
+      <w:proofErr w:type="gramStart"/>
+      <w:r>
+        <w:rPr>
+          <w:rFonts w:cstheme="minorHAnsi"/>
+          <w:sz w:val="22"/>
+          <w:szCs w:val="22"/>
+          <w:lang w:val="en-GB"/>
+        </w:rPr>
+        <w:t>element ,</w:t>
+      </w:r>
+      <w:proofErr w:type="gramEnd"/>
+      <w:r>
+        <w:rPr>
+          <w:rFonts w:cstheme="minorHAnsi"/>
+          <w:sz w:val="22"/>
+          <w:szCs w:val="22"/>
+          <w:lang w:val="en-GB"/>
+        </w:rPr>
+        <w:t xml:space="preserve"> we have to traverse all elements. Therefore, insertion in binary tree has worst case complexity of O(n), </w:t>
       </w:r>
       <w:r>
         <w:rPr>
@@ -1394,8 +1497,9 @@
           <w:szCs w:val="22"/>
           <w:shd w:val="clear" w:color="auto" w:fill="FFFFFF"/>
         </w:rPr>
-        <w:t>In av</w:t>
-      </w:r>
+        <w:t xml:space="preserve">In average case, is </w:t>
+      </w:r>
+      <w:proofErr w:type="gramStart"/>
       <w:r>
         <w:rPr>
           <w:rFonts w:cstheme="minorHAnsi"/>
@@ -1404,8 +1508,9 @@
           <w:szCs w:val="22"/>
           <w:shd w:val="clear" w:color="auto" w:fill="FFFFFF"/>
         </w:rPr>
-        <w:t>erage</w:t>
-      </w:r>
+        <w:t>O(</w:t>
+      </w:r>
+      <w:proofErr w:type="gramEnd"/>
       <w:r>
         <w:rPr>
           <w:rFonts w:cstheme="minorHAnsi"/>
@@ -1414,7 +1519,7 @@
           <w:szCs w:val="22"/>
           <w:shd w:val="clear" w:color="auto" w:fill="FFFFFF"/>
         </w:rPr>
-        <w:t xml:space="preserve"> case, is O(log n)</w:t>
+        <w:t>log n)</w:t>
       </w:r>
     </w:p>
     <w:p>
@@ -1441,6 +1546,7 @@
         <w:t xml:space="preserve">For </w:t>
       </w:r>
       <w:proofErr w:type="spellStart"/>
+      <w:proofErr w:type="gramStart"/>
       <w:r>
         <w:rPr>
           <w:rFonts w:cstheme="minorHAnsi"/>
@@ -1462,34 +1568,28 @@
           <w:szCs w:val="22"/>
           <w:lang w:val="en-GB"/>
         </w:rPr>
-        <w:t>()</w:t>
-      </w:r>
-      <w:r>
-        <w:rPr>
-          <w:rFonts w:cstheme="minorHAnsi"/>
-          <w:sz w:val="22"/>
-          <w:szCs w:val="22"/>
-          <w:lang w:val="en-GB"/>
-        </w:rPr>
-        <w:t xml:space="preserve"> </w:t>
-      </w:r>
-      <w:r>
-        <w:rPr>
-          <w:rFonts w:cstheme="minorHAnsi"/>
-          <w:sz w:val="22"/>
-          <w:szCs w:val="22"/>
-          <w:lang w:val="en-GB"/>
-        </w:rPr>
-        <w:t>method</w:t>
-      </w:r>
-      <w:r>
-        <w:rPr>
-          <w:rFonts w:cstheme="minorHAnsi"/>
-          <w:sz w:val="22"/>
-          <w:szCs w:val="22"/>
-          <w:lang w:val="en-GB"/>
-        </w:rPr>
-        <w:t>:</w:t>
+        <w:t>(</w:t>
+      </w:r>
+      <w:proofErr w:type="gramEnd"/>
+      <w:r>
+        <w:rPr>
+          <w:rFonts w:cstheme="minorHAnsi"/>
+          <w:b/>
+          <w:bCs/>
+          <w:sz w:val="22"/>
+          <w:szCs w:val="22"/>
+          <w:lang w:val="en-GB"/>
+        </w:rPr>
+        <w:t>)</w:t>
+      </w:r>
+      <w:r>
+        <w:rPr>
+          <w:rFonts w:cstheme="minorHAnsi"/>
+          <w:sz w:val="22"/>
+          <w:szCs w:val="22"/>
+          <w:lang w:val="en-GB"/>
+        </w:rPr>
+        <w:t xml:space="preserve"> method:</w:t>
       </w:r>
     </w:p>
     <w:p>
@@ -1510,7 +1610,27 @@
           <w:szCs w:val="22"/>
           <w:lang w:val="en-GB"/>
         </w:rPr>
-        <w:t xml:space="preserve">we have to traverse all elements. Therefore, </w:t>
+        <w:t xml:space="preserve">we </w:t>
+      </w:r>
+      <w:proofErr w:type="gramStart"/>
+      <w:r>
+        <w:rPr>
+          <w:rFonts w:cstheme="minorHAnsi"/>
+          <w:sz w:val="22"/>
+          <w:szCs w:val="22"/>
+          <w:lang w:val="en-GB"/>
+        </w:rPr>
+        <w:t>have to</w:t>
+      </w:r>
+      <w:proofErr w:type="gramEnd"/>
+      <w:r>
+        <w:rPr>
+          <w:rFonts w:cstheme="minorHAnsi"/>
+          <w:sz w:val="22"/>
+          <w:szCs w:val="22"/>
+          <w:lang w:val="en-GB"/>
+        </w:rPr>
+        <w:t xml:space="preserve"> traverse all elements. Therefore, </w:t>
       </w:r>
       <w:proofErr w:type="spellStart"/>
       <w:r>
@@ -1530,16 +1650,7 @@
           <w:szCs w:val="22"/>
           <w:lang w:val="en-GB"/>
         </w:rPr>
-        <w:t xml:space="preserve"> traversal</w:t>
-      </w:r>
-      <w:r>
-        <w:rPr>
-          <w:rFonts w:cstheme="minorHAnsi"/>
-          <w:sz w:val="22"/>
-          <w:szCs w:val="22"/>
-          <w:lang w:val="en-GB"/>
-        </w:rPr>
-        <w:t xml:space="preserve"> in binary tree has worst case complexity of O(n), </w:t>
+        <w:t xml:space="preserve"> traversal in binary tree has worst case complexity of O(n), </w:t>
       </w:r>
       <w:r>
         <w:rPr>
@@ -1549,7 +1660,29 @@
           <w:szCs w:val="22"/>
           <w:shd w:val="clear" w:color="auto" w:fill="FFFFFF"/>
         </w:rPr>
-        <w:t>In average case, is O(log n)</w:t>
+        <w:t xml:space="preserve">In average case, is </w:t>
+      </w:r>
+      <w:proofErr w:type="gramStart"/>
+      <w:r>
+        <w:rPr>
+          <w:rFonts w:cstheme="minorHAnsi"/>
+          <w:color w:val="232629"/>
+          <w:sz w:val="22"/>
+          <w:szCs w:val="22"/>
+          <w:shd w:val="clear" w:color="auto" w:fill="FFFFFF"/>
+        </w:rPr>
+        <w:t>O(</w:t>
+      </w:r>
+      <w:proofErr w:type="gramEnd"/>
+      <w:r>
+        <w:rPr>
+          <w:rFonts w:cstheme="minorHAnsi"/>
+          <w:color w:val="232629"/>
+          <w:sz w:val="22"/>
+          <w:szCs w:val="22"/>
+          <w:shd w:val="clear" w:color="auto" w:fill="FFFFFF"/>
+        </w:rPr>
+        <w:t>log n)</w:t>
       </w:r>
     </w:p>
     <w:p>
@@ -1576,6 +1709,7 @@
         <w:t xml:space="preserve">For </w:t>
       </w:r>
       <w:proofErr w:type="spellStart"/>
+      <w:proofErr w:type="gramStart"/>
       <w:r>
         <w:rPr>
           <w:rFonts w:cstheme="minorHAnsi"/>
@@ -1597,7 +1731,19 @@
           <w:szCs w:val="22"/>
           <w:lang w:val="en-GB"/>
         </w:rPr>
-        <w:t>[ ]</w:t>
+        <w:t>[</w:t>
+      </w:r>
+      <w:proofErr w:type="gramEnd"/>
+      <w:r>
+        <w:rPr>
+          <w:rFonts w:cstheme="minorHAnsi"/>
+          <w:b/>
+          <w:bCs/>
+          <w:sz w:val="22"/>
+          <w:szCs w:val="22"/>
+          <w:lang w:val="en-GB"/>
+        </w:rPr>
+        <w:t xml:space="preserve"> ]</w:t>
       </w:r>
       <w:r>
         <w:rPr>
@@ -1626,7 +1772,27 @@
           <w:szCs w:val="22"/>
           <w:lang w:val="en-GB"/>
         </w:rPr>
-        <w:t>Append element to list will cause O(1)</w:t>
+        <w:t xml:space="preserve">Append element to list will cause </w:t>
+      </w:r>
+      <w:proofErr w:type="gramStart"/>
+      <w:r>
+        <w:rPr>
+          <w:rFonts w:cstheme="minorHAnsi"/>
+          <w:sz w:val="22"/>
+          <w:szCs w:val="22"/>
+          <w:lang w:val="en-GB"/>
+        </w:rPr>
+        <w:t>O(</w:t>
+      </w:r>
+      <w:proofErr w:type="gramEnd"/>
+      <w:r>
+        <w:rPr>
+          <w:rFonts w:cstheme="minorHAnsi"/>
+          <w:sz w:val="22"/>
+          <w:szCs w:val="22"/>
+          <w:lang w:val="en-GB"/>
+        </w:rPr>
+        <w:t>1)</w:t>
       </w:r>
     </w:p>
     <w:p>
@@ -1653,6 +1819,7 @@
         <w:t xml:space="preserve">For </w:t>
       </w:r>
       <w:proofErr w:type="spellStart"/>
+      <w:proofErr w:type="gramStart"/>
       <w:r>
         <w:rPr>
           <w:rFonts w:cstheme="minorHAnsi"/>
@@ -1674,18 +1841,19 @@
           <w:szCs w:val="22"/>
           <w:lang w:val="en-GB"/>
         </w:rPr>
-        <w:t>()</w:t>
-      </w:r>
-      <w:r>
-        <w:rPr>
-          <w:rFonts w:cstheme="minorHAnsi"/>
-          <w:b/>
-          <w:bCs/>
-          <w:sz w:val="22"/>
-          <w:szCs w:val="22"/>
-          <w:lang w:val="en-GB"/>
-        </w:rPr>
-        <w:t xml:space="preserve"> method:</w:t>
+        <w:t>(</w:t>
+      </w:r>
+      <w:proofErr w:type="gramEnd"/>
+      <w:r>
+        <w:rPr>
+          <w:rFonts w:cstheme="minorHAnsi"/>
+          <w:b/>
+          <w:bCs/>
+          <w:sz w:val="22"/>
+          <w:szCs w:val="22"/>
+          <w:lang w:val="en-GB"/>
+        </w:rPr>
+        <w:t>) method:</w:t>
       </w:r>
     </w:p>
     <w:p>
@@ -1737,6 +1905,7 @@
         <w:t xml:space="preserve"> </w:t>
       </w:r>
       <w:proofErr w:type="spellStart"/>
+      <w:proofErr w:type="gramStart"/>
       <w:r>
         <w:rPr>
           <w:rFonts w:cstheme="minorHAnsi"/>
@@ -1758,7 +1927,19 @@
           <w:szCs w:val="22"/>
           <w:lang w:val="en-GB"/>
         </w:rPr>
-        <w:t>[ ]</w:t>
+        <w:t>[</w:t>
+      </w:r>
+      <w:proofErr w:type="gramEnd"/>
+      <w:r>
+        <w:rPr>
+          <w:rFonts w:cstheme="minorHAnsi"/>
+          <w:b/>
+          <w:bCs/>
+          <w:sz w:val="22"/>
+          <w:szCs w:val="22"/>
+          <w:lang w:val="en-GB"/>
+        </w:rPr>
+        <w:t xml:space="preserve"> ]</w:t>
       </w:r>
       <w:r>
         <w:rPr>
@@ -1878,7 +2059,27 @@
           <w:szCs w:val="22"/>
           <w:lang w:val="en-GB"/>
         </w:rPr>
-        <w:t>. when finding values for corresponding keys in the dictionary, it is O(1)</w:t>
+        <w:t xml:space="preserve">. when finding values for corresponding keys in the dictionary, it is </w:t>
+      </w:r>
+      <w:proofErr w:type="gramStart"/>
+      <w:r>
+        <w:rPr>
+          <w:rFonts w:cstheme="minorHAnsi"/>
+          <w:sz w:val="22"/>
+          <w:szCs w:val="22"/>
+          <w:lang w:val="en-GB"/>
+        </w:rPr>
+        <w:t>O(</w:t>
+      </w:r>
+      <w:proofErr w:type="gramEnd"/>
+      <w:r>
+        <w:rPr>
+          <w:rFonts w:cstheme="minorHAnsi"/>
+          <w:sz w:val="22"/>
+          <w:szCs w:val="22"/>
+          <w:lang w:val="en-GB"/>
+        </w:rPr>
+        <w:t>1)</w:t>
       </w:r>
     </w:p>
     <w:p>

</xml_diff>